<commit_message>
Minor adjustment to resume
</commit_message>
<xml_diff>
--- a/public/files/trip-pruitt-resume.docx
+++ b/public/files/trip-pruitt-resume.docx
@@ -1654,7 +1654,6 @@
         <w:autoSpaceDE w:val="0"/>
         <w:autoSpaceDN w:val="0"/>
         <w:adjustRightInd w:val="0"/>
-        <w:spacing w:line="276" w:lineRule="auto"/>
         <w:ind w:left="0"/>
         <w:rPr>
           <w:rFonts w:ascii="Calibri" w:eastAsiaTheme="minorHAnsi" w:hAnsi="Calibri" w:cs="Calibri"/>
@@ -1701,7 +1700,7 @@
           <w:szCs w:val="21"/>
           <w14:ligatures w14:val="standardContextual"/>
         </w:rPr>
-        <w:t>J</w:t>
+        <w:t>JavaScript, Next.js, React, HTML, CSS</w:t>
       </w:r>
       <w:r>
         <w:rPr>
@@ -1711,7 +1710,7 @@
           <w:szCs w:val="21"/>
           <w14:ligatures w14:val="standardContextual"/>
         </w:rPr>
-        <w:t>avaScript</w:t>
+        <w:t xml:space="preserve">, </w:t>
       </w:r>
       <w:r>
         <w:rPr>
@@ -1721,137 +1720,7 @@
           <w:szCs w:val="21"/>
           <w14:ligatures w14:val="standardContextual"/>
         </w:rPr>
-        <w:t xml:space="preserve">, </w:t>
-      </w:r>
-      <w:r>
-        <w:rPr>
-          <w:rFonts w:ascii="Calibri" w:eastAsiaTheme="minorHAnsi" w:hAnsi="Calibri" w:cs="Calibri"/>
-          <w:color w:val="000000"/>
-          <w:sz w:val="21"/>
-          <w:szCs w:val="21"/>
-          <w14:ligatures w14:val="standardContextual"/>
-        </w:rPr>
-        <w:t>Next.js</w:t>
-      </w:r>
-      <w:r>
-        <w:rPr>
-          <w:rFonts w:ascii="Calibri" w:eastAsiaTheme="minorHAnsi" w:hAnsi="Calibri" w:cs="Calibri"/>
-          <w:color w:val="000000"/>
-          <w:sz w:val="21"/>
-          <w:szCs w:val="21"/>
-          <w14:ligatures w14:val="standardContextual"/>
-        </w:rPr>
-        <w:t xml:space="preserve">, </w:t>
-      </w:r>
-      <w:r>
-        <w:rPr>
-          <w:rFonts w:ascii="Calibri" w:eastAsiaTheme="minorHAnsi" w:hAnsi="Calibri" w:cs="Calibri"/>
-          <w:color w:val="000000"/>
-          <w:sz w:val="21"/>
-          <w:szCs w:val="21"/>
-          <w14:ligatures w14:val="standardContextual"/>
-        </w:rPr>
-        <w:t>React</w:t>
-      </w:r>
-      <w:r>
-        <w:rPr>
-          <w:rFonts w:ascii="Calibri" w:eastAsiaTheme="minorHAnsi" w:hAnsi="Calibri" w:cs="Calibri"/>
-          <w:color w:val="000000"/>
-          <w:sz w:val="21"/>
-          <w:szCs w:val="21"/>
-          <w14:ligatures w14:val="standardContextual"/>
-        </w:rPr>
-        <w:t xml:space="preserve">, </w:t>
-      </w:r>
-      <w:r>
-        <w:rPr>
-          <w:rFonts w:ascii="Calibri" w:eastAsiaTheme="minorHAnsi" w:hAnsi="Calibri" w:cs="Calibri"/>
-          <w:color w:val="000000"/>
-          <w:sz w:val="21"/>
-          <w:szCs w:val="21"/>
-          <w14:ligatures w14:val="standardContextual"/>
-        </w:rPr>
-        <w:t>HTML</w:t>
-      </w:r>
-      <w:r>
-        <w:rPr>
-          <w:rFonts w:ascii="Calibri" w:eastAsiaTheme="minorHAnsi" w:hAnsi="Calibri" w:cs="Calibri"/>
-          <w:color w:val="000000"/>
-          <w:sz w:val="21"/>
-          <w:szCs w:val="21"/>
-          <w14:ligatures w14:val="standardContextual"/>
-        </w:rPr>
-        <w:t xml:space="preserve">, </w:t>
-      </w:r>
-      <w:r>
-        <w:rPr>
-          <w:rFonts w:ascii="Calibri" w:eastAsiaTheme="minorHAnsi" w:hAnsi="Calibri" w:cs="Calibri"/>
-          <w:color w:val="000000"/>
-          <w:sz w:val="21"/>
-          <w:szCs w:val="21"/>
-          <w14:ligatures w14:val="standardContextual"/>
-        </w:rPr>
-        <w:t>CSS</w:t>
-      </w:r>
-      <w:r>
-        <w:rPr>
-          <w:rFonts w:ascii="Calibri" w:eastAsiaTheme="minorHAnsi" w:hAnsi="Calibri" w:cs="Calibri"/>
-          <w:color w:val="000000"/>
-          <w:sz w:val="21"/>
-          <w:szCs w:val="21"/>
-          <w14:ligatures w14:val="standardContextual"/>
-        </w:rPr>
-        <w:t xml:space="preserve">, </w:t>
-      </w:r>
-      <w:r>
-        <w:rPr>
-          <w:rFonts w:ascii="Calibri" w:eastAsiaTheme="minorHAnsi" w:hAnsi="Calibri" w:cs="Calibri"/>
-          <w:color w:val="000000"/>
-          <w:sz w:val="21"/>
-          <w:szCs w:val="21"/>
-          <w14:ligatures w14:val="standardContextual"/>
-        </w:rPr>
-        <w:t>SCSS</w:t>
-      </w:r>
-      <w:r>
-        <w:rPr>
-          <w:rFonts w:ascii="Calibri" w:eastAsiaTheme="minorHAnsi" w:hAnsi="Calibri" w:cs="Calibri"/>
-          <w:color w:val="000000"/>
-          <w:sz w:val="21"/>
-          <w:szCs w:val="21"/>
-          <w14:ligatures w14:val="standardContextual"/>
-        </w:rPr>
-        <w:t xml:space="preserve">, </w:t>
-      </w:r>
-      <w:r>
-        <w:rPr>
-          <w:rFonts w:ascii="Calibri" w:eastAsiaTheme="minorHAnsi" w:hAnsi="Calibri" w:cs="Calibri"/>
-          <w:color w:val="000000"/>
-          <w:sz w:val="21"/>
-          <w:szCs w:val="21"/>
-          <w14:ligatures w14:val="standardContextual"/>
-        </w:rPr>
-        <w:t>Node.js</w:t>
-      </w:r>
-      <w:r>
-        <w:rPr>
-          <w:rFonts w:ascii="Calibri" w:eastAsiaTheme="minorHAnsi" w:hAnsi="Calibri" w:cs="Calibri"/>
-          <w:color w:val="000000"/>
-          <w:sz w:val="21"/>
-          <w:szCs w:val="21"/>
-          <w14:ligatures w14:val="standardContextual"/>
-        </w:rPr>
-        <w:t xml:space="preserve">, </w:t>
-      </w:r>
-      <w:r>
-        <w:rPr>
-          <w:rFonts w:ascii="Calibri" w:eastAsiaTheme="minorHAnsi" w:hAnsi="Calibri" w:cs="Calibri"/>
-          <w:color w:val="000000"/>
-          <w:sz w:val="21"/>
-          <w:szCs w:val="21"/>
-          <w14:ligatures w14:val="standardContextual"/>
-        </w:rPr>
-        <w:t>jQuery</w:t>
+        <w:t>SCSS, Node.js, jQuery</w:t>
       </w:r>
     </w:p>
     <w:p>
@@ -1873,7 +1742,6 @@
         <w:autoSpaceDE w:val="0"/>
         <w:autoSpaceDN w:val="0"/>
         <w:adjustRightInd w:val="0"/>
-        <w:spacing w:line="276" w:lineRule="auto"/>
         <w:rPr>
           <w:rFonts w:ascii="Calibri" w:eastAsiaTheme="minorHAnsi" w:hAnsi="Calibri" w:cs="Calibri"/>
           <w:b/>
@@ -1919,87 +1787,7 @@
           <w:szCs w:val="21"/>
           <w14:ligatures w14:val="standardContextual"/>
         </w:rPr>
-        <w:t>MUI</w:t>
-      </w:r>
-      <w:r>
-        <w:rPr>
-          <w:rFonts w:ascii="Calibri" w:eastAsiaTheme="minorHAnsi" w:hAnsi="Calibri" w:cs="Calibri"/>
-          <w:color w:val="000000"/>
-          <w:sz w:val="21"/>
-          <w:szCs w:val="21"/>
-          <w14:ligatures w14:val="standardContextual"/>
-        </w:rPr>
-        <w:t xml:space="preserve">, </w:t>
-      </w:r>
-      <w:r>
-        <w:rPr>
-          <w:rFonts w:ascii="Calibri" w:eastAsiaTheme="minorHAnsi" w:hAnsi="Calibri" w:cs="Calibri"/>
-          <w:color w:val="000000"/>
-          <w:sz w:val="21"/>
-          <w:szCs w:val="21"/>
-          <w14:ligatures w14:val="standardContextual"/>
-        </w:rPr>
-        <w:t>Bootstrap</w:t>
-      </w:r>
-      <w:r>
-        <w:rPr>
-          <w:rFonts w:ascii="Calibri" w:eastAsiaTheme="minorHAnsi" w:hAnsi="Calibri" w:cs="Calibri"/>
-          <w:color w:val="000000"/>
-          <w:sz w:val="21"/>
-          <w:szCs w:val="21"/>
-          <w14:ligatures w14:val="standardContextual"/>
-        </w:rPr>
-        <w:t xml:space="preserve">, </w:t>
-      </w:r>
-      <w:r>
-        <w:rPr>
-          <w:rFonts w:ascii="Calibri" w:eastAsiaTheme="minorHAnsi" w:hAnsi="Calibri" w:cs="Calibri"/>
-          <w:color w:val="000000"/>
-          <w:sz w:val="21"/>
-          <w:szCs w:val="21"/>
-          <w14:ligatures w14:val="standardContextual"/>
-        </w:rPr>
-        <w:t>WordPress</w:t>
-      </w:r>
-      <w:r>
-        <w:rPr>
-          <w:rFonts w:ascii="Calibri" w:eastAsiaTheme="minorHAnsi" w:hAnsi="Calibri" w:cs="Calibri"/>
-          <w:color w:val="000000"/>
-          <w:sz w:val="21"/>
-          <w:szCs w:val="21"/>
-          <w14:ligatures w14:val="standardContextual"/>
-        </w:rPr>
-        <w:t xml:space="preserve">, </w:t>
-      </w:r>
-      <w:r>
-        <w:rPr>
-          <w:rFonts w:ascii="Calibri" w:eastAsiaTheme="minorHAnsi" w:hAnsi="Calibri" w:cs="Calibri"/>
-          <w:color w:val="000000"/>
-          <w:sz w:val="21"/>
-          <w:szCs w:val="21"/>
-          <w14:ligatures w14:val="standardContextual"/>
-        </w:rPr>
-        <w:t>Adobe CC</w:t>
-      </w:r>
-      <w:r>
-        <w:rPr>
-          <w:rFonts w:ascii="Calibri" w:eastAsiaTheme="minorHAnsi" w:hAnsi="Calibri" w:cs="Calibri"/>
-          <w:color w:val="000000"/>
-          <w:sz w:val="21"/>
-          <w:szCs w:val="21"/>
-          <w14:ligatures w14:val="standardContextual"/>
-        </w:rPr>
-        <w:t xml:space="preserve">, Git, GitLab, GitHub, GitHub Copilot, </w:t>
-      </w:r>
-      <w:r>
-        <w:rPr>
-          <w:rFonts w:ascii="Calibri" w:eastAsiaTheme="minorHAnsi" w:hAnsi="Calibri" w:cs="Calibri"/>
-          <w:color w:val="000000"/>
-          <w:sz w:val="21"/>
-          <w:szCs w:val="21"/>
-          <w14:ligatures w14:val="standardContextual"/>
-        </w:rPr>
-        <w:t>VS Code</w:t>
+        <w:t>MUI, Bootstrap, WordPress, Adobe CC, Git, GitLab, GitHub, GitHub Copilot, VS Code</w:t>
       </w:r>
     </w:p>
     <w:p>
@@ -2021,7 +1809,6 @@
         <w:autoSpaceDE w:val="0"/>
         <w:autoSpaceDN w:val="0"/>
         <w:adjustRightInd w:val="0"/>
-        <w:spacing w:line="276" w:lineRule="auto"/>
         <w:rPr>
           <w:rFonts w:ascii="Calibri" w:eastAsiaTheme="minorHAnsi" w:hAnsi="Calibri" w:cs="Calibri"/>
           <w:b/>
@@ -2067,137 +1854,7 @@
           <w:szCs w:val="21"/>
           <w14:ligatures w14:val="standardContextual"/>
         </w:rPr>
-        <w:t xml:space="preserve">Web Content Accessibility Guidelines (WCAG), </w:t>
-      </w:r>
-      <w:r>
-        <w:rPr>
-          <w:rFonts w:ascii="Calibri" w:eastAsiaTheme="minorHAnsi" w:hAnsi="Calibri" w:cs="Calibri"/>
-          <w:color w:val="000000"/>
-          <w:sz w:val="21"/>
-          <w:szCs w:val="21"/>
-          <w14:ligatures w14:val="standardContextual"/>
-        </w:rPr>
-        <w:t>Responsive Design</w:t>
-      </w:r>
-      <w:r>
-        <w:rPr>
-          <w:rFonts w:ascii="Calibri" w:eastAsiaTheme="minorHAnsi" w:hAnsi="Calibri" w:cs="Calibri"/>
-          <w:color w:val="000000"/>
-          <w:sz w:val="21"/>
-          <w:szCs w:val="21"/>
-          <w14:ligatures w14:val="standardContextual"/>
-        </w:rPr>
-        <w:t xml:space="preserve">, </w:t>
-      </w:r>
-      <w:r>
-        <w:rPr>
-          <w:rFonts w:ascii="Calibri" w:eastAsiaTheme="minorHAnsi" w:hAnsi="Calibri" w:cs="Calibri"/>
-          <w:color w:val="000000"/>
-          <w:sz w:val="21"/>
-          <w:szCs w:val="21"/>
-          <w14:ligatures w14:val="standardContextual"/>
-        </w:rPr>
-        <w:t>Design Systems</w:t>
-      </w:r>
-      <w:r>
-        <w:rPr>
-          <w:rFonts w:ascii="Calibri" w:eastAsiaTheme="minorHAnsi" w:hAnsi="Calibri" w:cs="Calibri"/>
-          <w:color w:val="000000"/>
-          <w:sz w:val="21"/>
-          <w:szCs w:val="21"/>
-          <w14:ligatures w14:val="standardContextual"/>
-        </w:rPr>
-        <w:t xml:space="preserve">, </w:t>
-      </w:r>
-      <w:r>
-        <w:rPr>
-          <w:rFonts w:ascii="Calibri" w:eastAsiaTheme="minorHAnsi" w:hAnsi="Calibri" w:cs="Calibri"/>
-          <w:color w:val="000000"/>
-          <w:sz w:val="21"/>
-          <w:szCs w:val="21"/>
-          <w14:ligatures w14:val="standardContextual"/>
-        </w:rPr>
-        <w:t>Performance Optimization</w:t>
-      </w:r>
-      <w:r>
-        <w:rPr>
-          <w:rFonts w:ascii="Calibri" w:eastAsiaTheme="minorHAnsi" w:hAnsi="Calibri" w:cs="Calibri"/>
-          <w:color w:val="000000"/>
-          <w:sz w:val="21"/>
-          <w:szCs w:val="21"/>
-          <w14:ligatures w14:val="standardContextual"/>
-        </w:rPr>
-        <w:t xml:space="preserve">, </w:t>
-      </w:r>
-      <w:r>
-        <w:rPr>
-          <w:rFonts w:ascii="Calibri" w:eastAsiaTheme="minorHAnsi" w:hAnsi="Calibri" w:cs="Calibri"/>
-          <w:color w:val="000000"/>
-          <w:sz w:val="21"/>
-          <w:szCs w:val="21"/>
-          <w14:ligatures w14:val="standardContextual"/>
-        </w:rPr>
-        <w:t>API Integration</w:t>
-      </w:r>
-      <w:r>
-        <w:rPr>
-          <w:rFonts w:ascii="Calibri" w:eastAsiaTheme="minorHAnsi" w:hAnsi="Calibri" w:cs="Calibri"/>
-          <w:color w:val="000000"/>
-          <w:sz w:val="21"/>
-          <w:szCs w:val="21"/>
-          <w14:ligatures w14:val="standardContextual"/>
-        </w:rPr>
-        <w:t xml:space="preserve">, </w:t>
-      </w:r>
-      <w:r>
-        <w:rPr>
-          <w:rFonts w:ascii="Calibri" w:eastAsiaTheme="minorHAnsi" w:hAnsi="Calibri" w:cs="Calibri"/>
-          <w:color w:val="000000"/>
-          <w:sz w:val="21"/>
-          <w:szCs w:val="21"/>
-          <w14:ligatures w14:val="standardContextual"/>
-        </w:rPr>
-        <w:t>UI/UX Collaboration</w:t>
-      </w:r>
-      <w:r>
-        <w:rPr>
-          <w:rFonts w:ascii="Calibri" w:eastAsiaTheme="minorHAnsi" w:hAnsi="Calibri" w:cs="Calibri"/>
-          <w:color w:val="000000"/>
-          <w:sz w:val="21"/>
-          <w:szCs w:val="21"/>
-          <w14:ligatures w14:val="standardContextual"/>
-        </w:rPr>
-        <w:t xml:space="preserve">, </w:t>
-      </w:r>
-      <w:r>
-        <w:rPr>
-          <w:rFonts w:ascii="Calibri" w:eastAsiaTheme="minorHAnsi" w:hAnsi="Calibri" w:cs="Calibri"/>
-          <w:color w:val="000000"/>
-          <w:sz w:val="21"/>
-          <w:szCs w:val="21"/>
-          <w14:ligatures w14:val="standardContextual"/>
-        </w:rPr>
-        <w:t>SEO Best Practices</w:t>
-      </w:r>
-      <w:r>
-        <w:rPr>
-          <w:rFonts w:ascii="Calibri" w:eastAsiaTheme="minorHAnsi" w:hAnsi="Calibri" w:cs="Calibri"/>
-          <w:color w:val="000000"/>
-          <w:sz w:val="21"/>
-          <w:szCs w:val="21"/>
-          <w14:ligatures w14:val="standardContextual"/>
-        </w:rPr>
-        <w:t xml:space="preserve">, </w:t>
-      </w:r>
-      <w:r>
-        <w:rPr>
-          <w:rFonts w:ascii="Calibri" w:eastAsiaTheme="minorHAnsi" w:hAnsi="Calibri" w:cs="Calibri"/>
-          <w:color w:val="000000"/>
-          <w:sz w:val="21"/>
-          <w:szCs w:val="21"/>
-          <w14:ligatures w14:val="standardContextual"/>
-        </w:rPr>
-        <w:t>A/B Testing</w:t>
+        <w:t>Web Content Accessibility Guidelines (WCAG), Responsive Design, Design Systems, Performance Optimization, API Integration, UI/UX Collaboration, SEO Best Practices, A/B Testing</w:t>
       </w:r>
     </w:p>
     <w:p>
@@ -2219,7 +1876,6 @@
         <w:autoSpaceDE w:val="0"/>
         <w:autoSpaceDN w:val="0"/>
         <w:adjustRightInd w:val="0"/>
-        <w:spacing w:line="276" w:lineRule="auto"/>
         <w:rPr>
           <w:rFonts w:ascii="Calibri" w:eastAsiaTheme="minorHAnsi" w:hAnsi="Calibri" w:cs="Calibri"/>
           <w:b/>
@@ -2273,87 +1929,7 @@
           <w:szCs w:val="21"/>
           <w14:ligatures w14:val="standardContextual"/>
         </w:rPr>
-        <w:t>Agile Methodology</w:t>
-      </w:r>
-      <w:r>
-        <w:rPr>
-          <w:rFonts w:ascii="Calibri" w:eastAsiaTheme="minorHAnsi" w:hAnsi="Calibri" w:cs="Calibri"/>
-          <w:color w:val="000000"/>
-          <w:sz w:val="21"/>
-          <w:szCs w:val="21"/>
-          <w14:ligatures w14:val="standardContextual"/>
-        </w:rPr>
-        <w:t xml:space="preserve">, </w:t>
-      </w:r>
-      <w:r>
-        <w:rPr>
-          <w:rFonts w:ascii="Calibri" w:eastAsiaTheme="minorHAnsi" w:hAnsi="Calibri" w:cs="Calibri"/>
-          <w:color w:val="000000"/>
-          <w:sz w:val="21"/>
-          <w:szCs w:val="21"/>
-          <w14:ligatures w14:val="standardContextual"/>
-        </w:rPr>
-        <w:t>Atlassian JIRA &amp; Trello</w:t>
-      </w:r>
-      <w:r>
-        <w:rPr>
-          <w:rFonts w:ascii="Calibri" w:eastAsiaTheme="minorHAnsi" w:hAnsi="Calibri" w:cs="Calibri"/>
-          <w:color w:val="000000"/>
-          <w:sz w:val="21"/>
-          <w:szCs w:val="21"/>
-          <w14:ligatures w14:val="standardContextual"/>
-        </w:rPr>
-        <w:t xml:space="preserve">, </w:t>
-      </w:r>
-      <w:r>
-        <w:rPr>
-          <w:rFonts w:ascii="Calibri" w:eastAsiaTheme="minorHAnsi" w:hAnsi="Calibri" w:cs="Calibri"/>
-          <w:color w:val="000000"/>
-          <w:sz w:val="21"/>
-          <w:szCs w:val="21"/>
-          <w14:ligatures w14:val="standardContextual"/>
-        </w:rPr>
-        <w:t>Cross-Functional Team Collaboration</w:t>
-      </w:r>
-      <w:r>
-        <w:rPr>
-          <w:rFonts w:ascii="Calibri" w:eastAsiaTheme="minorHAnsi" w:hAnsi="Calibri" w:cs="Calibri"/>
-          <w:color w:val="000000"/>
-          <w:sz w:val="21"/>
-          <w:szCs w:val="21"/>
-          <w14:ligatures w14:val="standardContextual"/>
-        </w:rPr>
-        <w:t xml:space="preserve">, </w:t>
-      </w:r>
-      <w:r>
-        <w:rPr>
-          <w:rFonts w:ascii="Calibri" w:eastAsiaTheme="minorHAnsi" w:hAnsi="Calibri" w:cs="Calibri"/>
-          <w:color w:val="000000"/>
-          <w:sz w:val="21"/>
-          <w:szCs w:val="21"/>
-          <w14:ligatures w14:val="standardContextual"/>
-        </w:rPr>
-        <w:t>Stakeholder Presentation &amp; Demos</w:t>
-      </w:r>
-      <w:r>
-        <w:rPr>
-          <w:rFonts w:ascii="Calibri" w:eastAsiaTheme="minorHAnsi" w:hAnsi="Calibri" w:cs="Calibri"/>
-          <w:color w:val="000000"/>
-          <w:sz w:val="21"/>
-          <w:szCs w:val="21"/>
-          <w14:ligatures w14:val="standardContextual"/>
-        </w:rPr>
-        <w:t xml:space="preserve">, </w:t>
-      </w:r>
-      <w:r>
-        <w:rPr>
-          <w:rFonts w:ascii="Calibri" w:eastAsiaTheme="minorHAnsi" w:hAnsi="Calibri" w:cs="Calibri"/>
-          <w:color w:val="000000"/>
-          <w:sz w:val="21"/>
-          <w:szCs w:val="21"/>
-          <w14:ligatures w14:val="standardContextual"/>
-        </w:rPr>
-        <w:t>Strong Written &amp; Verbal Communicatio</w:t>
+        <w:t>Agile Methodology, Atlassian JIRA &amp; Trello, Cross-Functional Team Collaboration, Stakeholder Presentation &amp; Demos, Strong Written &amp; Verbal Communicatio</w:t>
       </w:r>
       <w:r>
         <w:rPr>
@@ -8338,6 +7914,7 @@
   <w:style w:type="character" w:default="1" w:styleId="DefaultParagraphFont">
     <w:name w:val="Default Paragraph Font"/>
     <w:uiPriority w:val="1"/>
+    <w:semiHidden/>
     <w:unhideWhenUsed/>
   </w:style>
   <w:style w:type="table" w:default="1" w:styleId="TableNormal">

</xml_diff>